<commit_message>
dry changed partB ptr name to a shared_ptr_to_x
</commit_message>
<xml_diff>
--- a/ex2/Dry/dry.docx
+++ b/ex2/Dry/dry.docx
@@ -4,8 +4,11 @@
   <w:body>
     <w:p>
       <w:r>
+        <w:rPr>
+          <w:noProof/>
+        </w:rPr>
         <w:drawing>
-          <wp:anchor distT="0" distB="0" distL="114300" distR="114300" simplePos="0" relativeHeight="251658240" behindDoc="0" locked="0" layoutInCell="1" allowOverlap="1" wp14:anchorId="3F40CB8C" wp14:editId="0842A6D7">
+          <wp:anchor distT="0" distB="0" distL="114300" distR="114300" simplePos="0" relativeHeight="251658240" behindDoc="0" locked="0" layoutInCell="1" allowOverlap="1" wp14:anchorId="3F40CB8C" wp14:editId="61F536DB">
             <wp:simplePos x="0" y="0"/>
             <wp:positionH relativeFrom="column">
               <wp:posOffset>-642937</wp:posOffset>
@@ -42,7 +45,7 @@
                   <pic:spPr>
                     <a:xfrm>
                       <a:off x="0" y="0"/>
-                      <a:ext cx="6704324" cy="5776452"/>
+                      <a:ext cx="6686550" cy="5761138"/>
                     </a:xfrm>
                     <a:prstGeom prst="rect">
                       <a:avLst/>
@@ -69,21 +72,25 @@
     <w:p/>
     <w:p/>
     <w:p/>
+    <w:p/>
+    <w:p/>
+    <w:p/>
+    <w:p/>
+    <w:p/>
+    <w:p/>
+    <w:p/>
+    <w:p/>
+    <w:p/>
     <w:p>
       <w:r>
+        <w:rPr>
+          <w:noProof/>
+        </w:rPr>
         <w:drawing>
-          <wp:anchor distT="0" distB="0" distL="114300" distR="114300" simplePos="0" relativeHeight="251659264" behindDoc="0" locked="0" layoutInCell="1" allowOverlap="1" wp14:anchorId="7AAC0B24" wp14:editId="0A251913">
-            <wp:simplePos x="0" y="0"/>
-            <wp:positionH relativeFrom="column">
-              <wp:posOffset>-642938</wp:posOffset>
-            </wp:positionH>
-            <wp:positionV relativeFrom="paragraph">
-              <wp:posOffset>2573020</wp:posOffset>
-            </wp:positionV>
-            <wp:extent cx="6715433" cy="2128838"/>
-            <wp:effectExtent l="0" t="0" r="0" b="5080"/>
-            <wp:wrapNone/>
-            <wp:docPr id="2" name="Picture 2" descr="Text&#10;&#10;Description automatically generated"/>
+          <wp:inline distT="0" distB="0" distL="0" distR="0" wp14:anchorId="50B1900C" wp14:editId="46EFF84C">
+            <wp:extent cx="4895850" cy="2114550"/>
+            <wp:effectExtent l="0" t="0" r="0" b="0"/>
+            <wp:docPr id="10" name="Picture 10" descr="Text&#10;&#10;Description automatically generated"/>
             <wp:cNvGraphicFramePr>
               <a:graphicFrameLocks xmlns:a="http://schemas.openxmlformats.org/drawingml/2006/main" noChangeAspect="1"/>
             </wp:cNvGraphicFramePr>
@@ -91,17 +98,11 @@
               <a:graphicData uri="http://schemas.openxmlformats.org/drawingml/2006/picture">
                 <pic:pic xmlns:pic="http://schemas.openxmlformats.org/drawingml/2006/picture">
                   <pic:nvPicPr>
-                    <pic:cNvPr id="2" name="Picture 2" descr="Text&#10;&#10;Description automatically generated"/>
+                    <pic:cNvPr id="10" name="Picture 10" descr="Text&#10;&#10;Description automatically generated"/>
                     <pic:cNvPicPr/>
                   </pic:nvPicPr>
                   <pic:blipFill>
-                    <a:blip r:embed="rId5">
-                      <a:extLst>
-                        <a:ext uri="{28A0092B-C50C-407E-A947-70E740481C1C}">
-                          <a14:useLocalDpi xmlns:a14="http://schemas.microsoft.com/office/drawing/2010/main" val="0"/>
-                        </a:ext>
-                      </a:extLst>
-                    </a:blip>
+                    <a:blip r:embed="rId5"/>
                     <a:stretch>
                       <a:fillRect/>
                     </a:stretch>
@@ -109,7 +110,7 @@
                   <pic:spPr>
                     <a:xfrm>
                       <a:off x="0" y="0"/>
-                      <a:ext cx="6775744" cy="2147957"/>
+                      <a:ext cx="4895850" cy="2114550"/>
                     </a:xfrm>
                     <a:prstGeom prst="rect">
                       <a:avLst/>
@@ -118,13 +119,7 @@
                 </pic:pic>
               </a:graphicData>
             </a:graphic>
-            <wp14:sizeRelH relativeFrom="margin">
-              <wp14:pctWidth>0</wp14:pctWidth>
-            </wp14:sizeRelH>
-            <wp14:sizeRelV relativeFrom="margin">
-              <wp14:pctHeight>0</wp14:pctHeight>
-            </wp14:sizeRelV>
-          </wp:anchor>
+          </wp:inline>
         </w:drawing>
       </w:r>
     </w:p>
@@ -261,6 +256,7 @@
     <w:lsdException w:name="HTML Sample" w:semiHidden="1" w:unhideWhenUsed="1"/>
     <w:lsdException w:name="HTML Typewriter" w:semiHidden="1" w:unhideWhenUsed="1"/>
     <w:lsdException w:name="HTML Variable" w:semiHidden="1" w:unhideWhenUsed="1"/>
+    <w:lsdException w:name="Normal Table" w:semiHidden="1" w:unhideWhenUsed="1"/>
     <w:lsdException w:name="annotation subject" w:semiHidden="1" w:unhideWhenUsed="1"/>
     <w:lsdException w:name="No List" w:semiHidden="1" w:unhideWhenUsed="1"/>
     <w:lsdException w:name="Outline List 1" w:semiHidden="1" w:unhideWhenUsed="1"/>
@@ -307,8 +303,10 @@
     <w:lsdException w:name="Table Subtle 2" w:semiHidden="1" w:unhideWhenUsed="1"/>
     <w:lsdException w:name="Table Web 1" w:semiHidden="1" w:unhideWhenUsed="1"/>
     <w:lsdException w:name="Table Web 2" w:semiHidden="1" w:unhideWhenUsed="1"/>
+    <w:lsdException w:name="Table Web 3" w:semiHidden="1" w:unhideWhenUsed="1"/>
     <w:lsdException w:name="Balloon Text" w:semiHidden="1" w:unhideWhenUsed="1"/>
     <w:lsdException w:name="Table Grid" w:uiPriority="39"/>
+    <w:lsdException w:name="Table Theme" w:semiHidden="1" w:unhideWhenUsed="1"/>
     <w:lsdException w:name="Placeholder Text" w:semiHidden="1"/>
     <w:lsdException w:name="No Spacing" w:uiPriority="1" w:qFormat="1"/>
     <w:lsdException w:name="Light Shading" w:uiPriority="60"/>

</xml_diff>